<commit_message>
add application screens for the main menu and for the song learning functionality
</commit_message>
<xml_diff>
--- a/resources/valentin-aleksandrov-documentation.docx
+++ b/resources/valentin-aleksandrov-documentation.docx
@@ -3664,56 +3664,123 @@
           <w:bCs/>
           <w:sz w:val="24"/>
           <w:szCs w:val="24"/>
-        </w:rPr>
-      </w:pPr>
-      <w:proofErr w:type="spellStart"/>
-      <w:r>
-        <w:rPr>
-          <w:rFonts w:ascii="Arial" w:hAnsi="Arial" w:cs="Arial"/>
-          <w:b/>
-          <w:bCs/>
-          <w:sz w:val="24"/>
-          <w:szCs w:val="24"/>
-          <w:highlight w:val="green"/>
-          <w:lang w:val="en-US"/>
-        </w:rPr>
-        <w:t>Todo</w:t>
-      </w:r>
-      <w:proofErr w:type="spellEnd"/>
-      <w:r>
-        <w:rPr>
-          <w:rFonts w:ascii="Arial" w:hAnsi="Arial" w:cs="Arial"/>
-          <w:b/>
-          <w:bCs/>
-          <w:sz w:val="24"/>
-          <w:szCs w:val="24"/>
-          <w:highlight w:val="green"/>
-        </w:rPr>
-        <w:t xml:space="preserve"> – Добави </w:t>
-      </w:r>
-      <w:proofErr w:type="spellStart"/>
-      <w:r>
-        <w:rPr>
-          <w:rFonts w:ascii="Arial" w:hAnsi="Arial" w:cs="Arial"/>
-          <w:b/>
-          <w:bCs/>
-          <w:sz w:val="24"/>
-          <w:szCs w:val="24"/>
-          <w:highlight w:val="green"/>
-        </w:rPr>
-        <w:t>подглави</w:t>
-      </w:r>
-      <w:proofErr w:type="spellEnd"/>
-      <w:r>
-        <w:rPr>
-          <w:rFonts w:ascii="Arial" w:hAnsi="Arial" w:cs="Arial"/>
-          <w:b/>
-          <w:bCs/>
-          <w:sz w:val="24"/>
-          <w:szCs w:val="24"/>
-          <w:highlight w:val="green"/>
-        </w:rPr>
-        <w:t xml:space="preserve"> за това ръководство.</w:t>
+          <w:lang w:val="en-US"/>
+        </w:rPr>
+      </w:pPr>
+    </w:p>
+    <w:p>
+      <w:pPr>
+        <w:spacing w:after="0" w:line="240" w:lineRule="auto"/>
+        <w:jc w:val="both"/>
+        <w:rPr>
+          <w:rFonts w:ascii="Arial" w:hAnsi="Arial" w:cs="Arial"/>
+          <w:b/>
+          <w:bCs/>
+          <w:sz w:val="24"/>
+          <w:szCs w:val="24"/>
+        </w:rPr>
+      </w:pPr>
+      <w:r>
+        <w:rPr>
+          <w:rFonts w:ascii="Arial" w:hAnsi="Arial" w:cs="Arial"/>
+          <w:b/>
+          <w:bCs/>
+          <w:sz w:val="24"/>
+          <w:szCs w:val="24"/>
+        </w:rPr>
+        <w:t>Главно меню</w:t>
+      </w:r>
+    </w:p>
+    <w:p>
+      <w:pPr>
+        <w:spacing w:after="0" w:line="240" w:lineRule="auto"/>
+        <w:jc w:val="both"/>
+        <w:rPr>
+          <w:rFonts w:ascii="Arial" w:hAnsi="Arial" w:cs="Arial"/>
+          <w:b/>
+          <w:bCs/>
+          <w:sz w:val="24"/>
+          <w:szCs w:val="24"/>
+        </w:rPr>
+      </w:pPr>
+      <w:r>
+        <w:rPr>
+          <w:rFonts w:ascii="Arial" w:hAnsi="Arial" w:cs="Arial"/>
+          <w:b/>
+          <w:bCs/>
+          <w:sz w:val="24"/>
+          <w:szCs w:val="24"/>
+        </w:rPr>
+        <w:t>Избор на песен за научване</w:t>
+      </w:r>
+    </w:p>
+    <w:p>
+      <w:pPr>
+        <w:spacing w:after="0" w:line="240" w:lineRule="auto"/>
+        <w:jc w:val="both"/>
+        <w:rPr>
+          <w:rFonts w:ascii="Arial" w:hAnsi="Arial" w:cs="Arial"/>
+          <w:b/>
+          <w:bCs/>
+          <w:sz w:val="24"/>
+          <w:szCs w:val="24"/>
+        </w:rPr>
+      </w:pPr>
+      <w:r>
+        <w:rPr>
+          <w:rFonts w:ascii="Arial" w:hAnsi="Arial" w:cs="Arial"/>
+          <w:b/>
+          <w:bCs/>
+          <w:sz w:val="24"/>
+          <w:szCs w:val="24"/>
+        </w:rPr>
+        <w:t>Обучение по избрана песен</w:t>
+      </w:r>
+    </w:p>
+    <w:p>
+      <w:pPr>
+        <w:spacing w:after="0" w:line="240" w:lineRule="auto"/>
+        <w:jc w:val="both"/>
+        <w:rPr>
+          <w:rFonts w:ascii="Arial" w:hAnsi="Arial" w:cs="Arial"/>
+          <w:b/>
+          <w:bCs/>
+          <w:sz w:val="24"/>
+          <w:szCs w:val="24"/>
+        </w:rPr>
+      </w:pPr>
+      <w:r>
+        <w:rPr>
+          <w:rFonts w:ascii="Arial" w:hAnsi="Arial" w:cs="Arial"/>
+          <w:b/>
+          <w:bCs/>
+          <w:sz w:val="24"/>
+          <w:szCs w:val="24"/>
+        </w:rPr>
+        <w:t>Търсене на песен чрез свиренето й</w:t>
+      </w:r>
+    </w:p>
+    <w:p>
+      <w:pPr>
+        <w:spacing w:after="0" w:line="240" w:lineRule="auto"/>
+        <w:jc w:val="both"/>
+        <w:rPr>
+          <w:rFonts w:ascii="Arial" w:hAnsi="Arial" w:cs="Arial"/>
+          <w:b/>
+          <w:bCs/>
+          <w:sz w:val="24"/>
+          <w:szCs w:val="24"/>
+        </w:rPr>
+      </w:pPr>
+      <w:r>
+        <w:rPr>
+          <w:rFonts w:ascii="Arial" w:hAnsi="Arial" w:cs="Arial"/>
+          <w:b/>
+          <w:bCs/>
+          <w:sz w:val="24"/>
+          <w:szCs w:val="24"/>
+        </w:rPr>
+        <w:t>Генериране на ноти чрез тяхното изсвирване</w:t>
       </w:r>
     </w:p>
     <w:p>
@@ -4874,6 +4941,7 @@
           <w:sz w:val="24"/>
           <w:szCs w:val="24"/>
         </w:rPr>
+        <w:lastRenderedPageBreak/>
         <w:t xml:space="preserve">Клиентската част на приложението да бъде реализирана на езика </w:t>
       </w:r>
       <w:r>
@@ -5015,7 +5083,6 @@
           <w:sz w:val="24"/>
           <w:szCs w:val="24"/>
         </w:rPr>
-        <w:lastRenderedPageBreak/>
         <w:t>Приложението да има удобен и приятен за ползване графичен интерфейс.</w:t>
       </w:r>
     </w:p>
@@ -6017,6 +6084,7 @@
           <w:sz w:val="24"/>
           <w:szCs w:val="24"/>
         </w:rPr>
+        <w:lastRenderedPageBreak/>
         <w:tab/>
         <w:t xml:space="preserve">Базата данни съхранява необходимите данни за песни и композитори, които се използват от приложението. На фигура </w:t>
       </w:r>
@@ -6633,6 +6701,7 @@
           <w:sz w:val="36"/>
           <w:szCs w:val="36"/>
         </w:rPr>
+        <w:lastRenderedPageBreak/>
         <w:t>Описание на използваните езици, софтуерни средства и системи</w:t>
       </w:r>
     </w:p>
@@ -6722,7 +6791,6 @@
           <w:szCs w:val="32"/>
           <w:lang w:val="en-US"/>
         </w:rPr>
-        <w:lastRenderedPageBreak/>
         <w:t>JavaScript</w:t>
       </w:r>
       <w:r>
@@ -7556,6 +7624,7 @@
           <w:sz w:val="32"/>
           <w:szCs w:val="32"/>
         </w:rPr>
+        <w:lastRenderedPageBreak/>
         <w:t>Проектиране на потребителския интерфейс</w:t>
       </w:r>
     </w:p>
@@ -8274,6 +8343,7 @@
           <w:szCs w:val="36"/>
         </w:rPr>
       </w:pPr>
+      <w:bookmarkStart w:id="1" w:name="_Hlk50312519"/>
       <w:r>
         <w:rPr>
           <w:rFonts w:ascii="Arial" w:hAnsi="Arial" w:cs="Arial"/>
@@ -8284,6 +8354,7 @@
         </w:rPr>
         <w:t>Етапи от реализацията на сървърната част</w:t>
       </w:r>
+      <w:bookmarkEnd w:id="1"/>
     </w:p>
     <w:p>
       <w:pPr>
@@ -8452,16 +8523,7 @@
           <w:sz w:val="24"/>
           <w:szCs w:val="24"/>
         </w:rPr>
-        <w:t xml:space="preserve">представлява </w:t>
-      </w:r>
-      <w:r>
-        <w:rPr>
-          <w:rFonts w:ascii="Arial" w:hAnsi="Arial" w:cs="Arial"/>
-          <w:sz w:val="24"/>
-          <w:szCs w:val="24"/>
-        </w:rPr>
-        <w:lastRenderedPageBreak/>
-        <w:t xml:space="preserve">проект, който е конфигуриран да работи като </w:t>
+        <w:t xml:space="preserve">представлява проект, който е конфигуриран да работи като </w:t>
       </w:r>
       <w:r>
         <w:rPr>
@@ -8907,17 +8969,7 @@
           <w:sz w:val="32"/>
           <w:szCs w:val="32"/>
         </w:rPr>
-        <w:t xml:space="preserve">Създаване на </w:t>
-      </w:r>
-      <w:r>
-        <w:rPr>
-          <w:rFonts w:ascii="Arial" w:hAnsi="Arial" w:cs="Arial"/>
-          <w:b/>
-          <w:bCs/>
-          <w:sz w:val="32"/>
-          <w:szCs w:val="32"/>
-        </w:rPr>
-        <w:t>услуги</w:t>
+        <w:t>Създаване на услуги</w:t>
       </w:r>
     </w:p>
     <w:p>
@@ -9091,7 +9143,6 @@
         <w:rPr>
           <w:noProof/>
         </w:rPr>
-        <w:lastRenderedPageBreak/>
         <w:drawing>
           <wp:inline distT="0" distB="0" distL="0" distR="0" wp14:anchorId="11470BCC" wp14:editId="41821BB6">
             <wp:extent cx="5943600" cy="5615940"/>
@@ -10921,6 +10972,1426 @@
         <w:t>е функция, която ще трансформира засечените тонове във формат, който да бъде разбираем от библиотеката отговорна за визуализирането на нотите върху дисплея на потребителя.</w:t>
       </w:r>
     </w:p>
+    <w:p>
+      <w:pPr>
+        <w:spacing w:after="0" w:line="240" w:lineRule="auto"/>
+        <w:jc w:val="both"/>
+        <w:rPr>
+          <w:rFonts w:ascii="Arial" w:hAnsi="Arial" w:cs="Arial"/>
+          <w:sz w:val="24"/>
+          <w:szCs w:val="24"/>
+        </w:rPr>
+      </w:pPr>
+    </w:p>
+    <w:p>
+      <w:pPr>
+        <w:spacing w:after="0" w:line="240" w:lineRule="auto"/>
+        <w:jc w:val="center"/>
+        <w:rPr>
+          <w:rFonts w:ascii="Arial" w:hAnsi="Arial" w:cs="Arial"/>
+          <w:b/>
+          <w:bCs/>
+          <w:sz w:val="40"/>
+          <w:szCs w:val="40"/>
+        </w:rPr>
+      </w:pPr>
+      <w:r>
+        <w:rPr>
+          <w:rFonts w:ascii="Arial" w:hAnsi="Arial" w:cs="Arial"/>
+          <w:b/>
+          <w:bCs/>
+          <w:sz w:val="40"/>
+          <w:szCs w:val="40"/>
+        </w:rPr>
+        <w:t>Четвърта</w:t>
+      </w:r>
+      <w:r>
+        <w:rPr>
+          <w:rFonts w:ascii="Arial" w:hAnsi="Arial" w:cs="Arial"/>
+          <w:b/>
+          <w:bCs/>
+          <w:sz w:val="40"/>
+          <w:szCs w:val="40"/>
+        </w:rPr>
+        <w:t xml:space="preserve"> глава</w:t>
+      </w:r>
+    </w:p>
+    <w:p>
+      <w:pPr>
+        <w:spacing w:after="0" w:line="240" w:lineRule="auto"/>
+        <w:jc w:val="center"/>
+        <w:rPr>
+          <w:rFonts w:ascii="Arial" w:hAnsi="Arial" w:cs="Arial"/>
+          <w:b/>
+          <w:bCs/>
+          <w:sz w:val="40"/>
+          <w:szCs w:val="40"/>
+        </w:rPr>
+      </w:pPr>
+      <w:r>
+        <w:rPr>
+          <w:rFonts w:ascii="Arial" w:hAnsi="Arial" w:cs="Arial"/>
+          <w:b/>
+          <w:bCs/>
+          <w:sz w:val="40"/>
+          <w:szCs w:val="40"/>
+        </w:rPr>
+        <w:t>Ръководство на потребителя</w:t>
+      </w:r>
+    </w:p>
+    <w:p>
+      <w:pPr>
+        <w:spacing w:after="0" w:line="240" w:lineRule="auto"/>
+        <w:jc w:val="center"/>
+        <w:rPr>
+          <w:rFonts w:ascii="Arial" w:hAnsi="Arial" w:cs="Arial"/>
+          <w:b/>
+          <w:bCs/>
+          <w:sz w:val="40"/>
+          <w:szCs w:val="40"/>
+        </w:rPr>
+      </w:pPr>
+    </w:p>
+    <w:p>
+      <w:pPr>
+        <w:spacing w:after="0" w:line="240" w:lineRule="auto"/>
+        <w:rPr>
+          <w:rFonts w:ascii="Arial" w:hAnsi="Arial" w:cs="Arial"/>
+          <w:b/>
+          <w:bCs/>
+          <w:sz w:val="36"/>
+          <w:szCs w:val="36"/>
+        </w:rPr>
+      </w:pPr>
+      <w:r>
+        <w:rPr>
+          <w:rFonts w:ascii="Arial" w:hAnsi="Arial" w:cs="Arial"/>
+          <w:b/>
+          <w:bCs/>
+          <w:sz w:val="36"/>
+          <w:szCs w:val="36"/>
+        </w:rPr>
+        <w:t>Главно меню</w:t>
+      </w:r>
+    </w:p>
+    <w:p>
+      <w:pPr>
+        <w:spacing w:after="0" w:line="240" w:lineRule="auto"/>
+        <w:rPr>
+          <w:rFonts w:ascii="Arial" w:hAnsi="Arial" w:cs="Arial"/>
+          <w:b/>
+          <w:bCs/>
+          <w:sz w:val="36"/>
+          <w:szCs w:val="36"/>
+        </w:rPr>
+      </w:pPr>
+    </w:p>
+    <w:p>
+      <w:pPr>
+        <w:spacing w:after="0" w:line="240" w:lineRule="auto"/>
+        <w:rPr>
+          <w:rFonts w:ascii="Arial" w:hAnsi="Arial" w:cs="Arial"/>
+          <w:sz w:val="24"/>
+          <w:szCs w:val="24"/>
+        </w:rPr>
+      </w:pPr>
+      <w:r>
+        <w:rPr>
+          <w:rFonts w:ascii="Arial" w:hAnsi="Arial" w:cs="Arial"/>
+          <w:b/>
+          <w:bCs/>
+          <w:sz w:val="36"/>
+          <w:szCs w:val="36"/>
+        </w:rPr>
+        <w:tab/>
+      </w:r>
+      <w:r>
+        <w:rPr>
+          <w:rFonts w:ascii="Arial" w:hAnsi="Arial" w:cs="Arial"/>
+          <w:sz w:val="24"/>
+          <w:szCs w:val="24"/>
+        </w:rPr>
+        <w:t>Главното меню посреща клиента при стартирането на приложението. Предоставя възможността клиента да избере една от следните три опции:</w:t>
+      </w:r>
+    </w:p>
+    <w:p>
+      <w:pPr>
+        <w:spacing w:after="0" w:line="240" w:lineRule="auto"/>
+        <w:rPr>
+          <w:rFonts w:ascii="Arial" w:hAnsi="Arial" w:cs="Arial"/>
+          <w:sz w:val="24"/>
+          <w:szCs w:val="24"/>
+        </w:rPr>
+      </w:pPr>
+    </w:p>
+    <w:p>
+      <w:pPr>
+        <w:pStyle w:val="ListParagraph"/>
+        <w:numPr>
+          <w:ilvl w:val="0"/>
+          <w:numId w:val="6"/>
+        </w:numPr>
+        <w:spacing w:after="0" w:line="240" w:lineRule="auto"/>
+        <w:rPr>
+          <w:rFonts w:ascii="Arial" w:hAnsi="Arial" w:cs="Arial"/>
+        </w:rPr>
+      </w:pPr>
+      <w:r>
+        <w:rPr>
+          <w:rFonts w:ascii="Arial" w:hAnsi="Arial" w:cs="Arial"/>
+          <w:sz w:val="24"/>
+          <w:szCs w:val="24"/>
+        </w:rPr>
+        <w:t>Научете</w:t>
+      </w:r>
+      <w:r>
+        <w:rPr>
+          <w:rFonts w:ascii="Arial" w:hAnsi="Arial" w:cs="Arial"/>
+          <w:sz w:val="24"/>
+          <w:szCs w:val="24"/>
+        </w:rPr>
+        <w:t xml:space="preserve"> да свирите песен</w:t>
+      </w:r>
+    </w:p>
+    <w:p>
+      <w:pPr>
+        <w:pStyle w:val="ListParagraph"/>
+        <w:numPr>
+          <w:ilvl w:val="0"/>
+          <w:numId w:val="6"/>
+        </w:numPr>
+        <w:spacing w:after="0" w:line="240" w:lineRule="auto"/>
+        <w:rPr>
+          <w:rFonts w:ascii="Arial" w:hAnsi="Arial" w:cs="Arial"/>
+        </w:rPr>
+      </w:pPr>
+      <w:r>
+        <w:rPr>
+          <w:rFonts w:ascii="Arial" w:hAnsi="Arial" w:cs="Arial"/>
+          <w:sz w:val="24"/>
+          <w:szCs w:val="24"/>
+        </w:rPr>
+        <w:t>Потърсете песен като почнете да я свирите</w:t>
+      </w:r>
+    </w:p>
+    <w:p>
+      <w:pPr>
+        <w:pStyle w:val="ListParagraph"/>
+        <w:numPr>
+          <w:ilvl w:val="0"/>
+          <w:numId w:val="6"/>
+        </w:numPr>
+        <w:spacing w:after="0" w:line="240" w:lineRule="auto"/>
+        <w:rPr>
+          <w:rFonts w:ascii="Arial" w:hAnsi="Arial" w:cs="Arial"/>
+        </w:rPr>
+      </w:pPr>
+      <w:r>
+        <w:rPr>
+          <w:rFonts w:ascii="Arial" w:hAnsi="Arial" w:cs="Arial"/>
+          <w:sz w:val="24"/>
+          <w:szCs w:val="24"/>
+        </w:rPr>
+        <w:t>Изградете ноти като просто ги изсвирите.</w:t>
+      </w:r>
+    </w:p>
+    <w:p>
+      <w:pPr>
+        <w:spacing w:after="0" w:line="240" w:lineRule="auto"/>
+        <w:rPr>
+          <w:rFonts w:ascii="Arial" w:hAnsi="Arial" w:cs="Arial"/>
+          <w:b/>
+          <w:bCs/>
+          <w:sz w:val="36"/>
+          <w:szCs w:val="36"/>
+        </w:rPr>
+      </w:pPr>
+    </w:p>
+    <w:p>
+      <w:pPr>
+        <w:spacing w:after="0" w:line="240" w:lineRule="auto"/>
+        <w:rPr>
+          <w:rFonts w:ascii="Arial" w:hAnsi="Arial" w:cs="Arial"/>
+          <w:b/>
+          <w:bCs/>
+          <w:sz w:val="36"/>
+          <w:szCs w:val="36"/>
+        </w:rPr>
+      </w:pPr>
+      <w:r>
+        <w:rPr>
+          <w:noProof/>
+        </w:rPr>
+        <w:lastRenderedPageBreak/>
+        <w:drawing>
+          <wp:inline distT="0" distB="0" distL="0" distR="0" wp14:anchorId="3CD047BA" wp14:editId="3C77FA18">
+            <wp:extent cx="5943600" cy="4304030"/>
+            <wp:effectExtent l="0" t="0" r="0" b="1270"/>
+            <wp:docPr id="14" name="Picture 14"/>
+            <wp:cNvGraphicFramePr>
+              <a:graphicFrameLocks xmlns:a="http://schemas.openxmlformats.org/drawingml/2006/main" noChangeAspect="1"/>
+            </wp:cNvGraphicFramePr>
+            <a:graphic xmlns:a="http://schemas.openxmlformats.org/drawingml/2006/main">
+              <a:graphicData uri="http://schemas.openxmlformats.org/drawingml/2006/picture">
+                <pic:pic xmlns:pic="http://schemas.openxmlformats.org/drawingml/2006/picture">
+                  <pic:nvPicPr>
+                    <pic:cNvPr id="1" name=""/>
+                    <pic:cNvPicPr/>
+                  </pic:nvPicPr>
+                  <pic:blipFill>
+                    <a:blip r:embed="rId17"/>
+                    <a:stretch>
+                      <a:fillRect/>
+                    </a:stretch>
+                  </pic:blipFill>
+                  <pic:spPr>
+                    <a:xfrm>
+                      <a:off x="0" y="0"/>
+                      <a:ext cx="5943600" cy="4304030"/>
+                    </a:xfrm>
+                    <a:prstGeom prst="rect">
+                      <a:avLst/>
+                    </a:prstGeom>
+                  </pic:spPr>
+                </pic:pic>
+              </a:graphicData>
+            </a:graphic>
+          </wp:inline>
+        </w:drawing>
+      </w:r>
+    </w:p>
+    <w:p>
+      <w:pPr>
+        <w:spacing w:after="0" w:line="240" w:lineRule="auto"/>
+        <w:rPr>
+          <w:rFonts w:ascii="Arial" w:hAnsi="Arial" w:cs="Arial"/>
+          <w:b/>
+          <w:bCs/>
+          <w:sz w:val="36"/>
+          <w:szCs w:val="36"/>
+        </w:rPr>
+      </w:pPr>
+    </w:p>
+    <w:p>
+      <w:pPr>
+        <w:spacing w:after="0" w:line="240" w:lineRule="auto"/>
+        <w:rPr>
+          <w:rFonts w:ascii="Arial" w:hAnsi="Arial" w:cs="Arial"/>
+          <w:sz w:val="24"/>
+          <w:szCs w:val="24"/>
+        </w:rPr>
+      </w:pPr>
+      <w:r>
+        <w:rPr>
+          <w:rFonts w:ascii="Arial" w:hAnsi="Arial" w:cs="Arial"/>
+          <w:sz w:val="24"/>
+          <w:szCs w:val="24"/>
+        </w:rPr>
+        <w:t xml:space="preserve">Фигура </w:t>
+      </w:r>
+      <w:r>
+        <w:rPr>
+          <w:rFonts w:ascii="Arial" w:hAnsi="Arial" w:cs="Arial"/>
+          <w:sz w:val="24"/>
+          <w:szCs w:val="24"/>
+          <w:highlight w:val="green"/>
+          <w:lang w:val="en-US"/>
+        </w:rPr>
+        <w:t>N</w:t>
+      </w:r>
+      <w:r>
+        <w:rPr>
+          <w:rFonts w:ascii="Arial" w:hAnsi="Arial" w:cs="Arial"/>
+          <w:sz w:val="24"/>
+          <w:szCs w:val="24"/>
+          <w:lang w:val="en-US"/>
+        </w:rPr>
+        <w:t xml:space="preserve">. </w:t>
+      </w:r>
+      <w:r>
+        <w:rPr>
+          <w:rFonts w:ascii="Arial" w:hAnsi="Arial" w:cs="Arial"/>
+          <w:sz w:val="24"/>
+          <w:szCs w:val="24"/>
+        </w:rPr>
+        <w:t>Илюстрация на главното меню на приложението</w:t>
+      </w:r>
+    </w:p>
+    <w:p>
+      <w:pPr>
+        <w:spacing w:after="0" w:line="240" w:lineRule="auto"/>
+        <w:jc w:val="center"/>
+        <w:rPr>
+          <w:rFonts w:ascii="Arial" w:hAnsi="Arial" w:cs="Arial"/>
+          <w:b/>
+          <w:bCs/>
+          <w:sz w:val="40"/>
+          <w:szCs w:val="40"/>
+        </w:rPr>
+      </w:pPr>
+    </w:p>
+    <w:p>
+      <w:pPr>
+        <w:spacing w:after="0" w:line="240" w:lineRule="auto"/>
+        <w:jc w:val="both"/>
+        <w:rPr>
+          <w:rFonts w:ascii="Arial" w:hAnsi="Arial" w:cs="Arial"/>
+          <w:b/>
+          <w:bCs/>
+          <w:sz w:val="36"/>
+          <w:szCs w:val="36"/>
+        </w:rPr>
+      </w:pPr>
+      <w:r>
+        <w:rPr>
+          <w:rFonts w:ascii="Arial" w:hAnsi="Arial" w:cs="Arial"/>
+          <w:b/>
+          <w:bCs/>
+          <w:sz w:val="36"/>
+          <w:szCs w:val="36"/>
+        </w:rPr>
+        <w:t>Избор на песен за научване</w:t>
+      </w:r>
+    </w:p>
+    <w:p>
+      <w:pPr>
+        <w:spacing w:after="0" w:line="240" w:lineRule="auto"/>
+        <w:jc w:val="both"/>
+        <w:rPr>
+          <w:rFonts w:ascii="Arial" w:hAnsi="Arial" w:cs="Arial"/>
+          <w:sz w:val="24"/>
+          <w:szCs w:val="24"/>
+        </w:rPr>
+      </w:pPr>
+      <w:r>
+        <w:rPr>
+          <w:rFonts w:ascii="Arial" w:hAnsi="Arial" w:cs="Arial"/>
+          <w:sz w:val="24"/>
+          <w:szCs w:val="24"/>
+        </w:rPr>
+        <w:tab/>
+      </w:r>
+    </w:p>
+    <w:p>
+      <w:pPr>
+        <w:spacing w:after="0" w:line="240" w:lineRule="auto"/>
+        <w:jc w:val="both"/>
+        <w:rPr>
+          <w:rFonts w:ascii="Arial" w:hAnsi="Arial" w:cs="Arial"/>
+          <w:sz w:val="24"/>
+          <w:szCs w:val="24"/>
+        </w:rPr>
+      </w:pPr>
+      <w:r>
+        <w:rPr>
+          <w:rFonts w:ascii="Arial" w:hAnsi="Arial" w:cs="Arial"/>
+          <w:sz w:val="24"/>
+          <w:szCs w:val="24"/>
+        </w:rPr>
+        <w:tab/>
+        <w:t>Предоставя възможността потребителя да си избере коя песен иска да научи.</w:t>
+      </w:r>
+    </w:p>
+    <w:p>
+      <w:pPr>
+        <w:spacing w:after="0" w:line="240" w:lineRule="auto"/>
+        <w:jc w:val="both"/>
+        <w:rPr>
+          <w:rFonts w:ascii="Arial" w:hAnsi="Arial" w:cs="Arial"/>
+          <w:sz w:val="24"/>
+          <w:szCs w:val="24"/>
+        </w:rPr>
+      </w:pPr>
+      <w:r>
+        <w:rPr>
+          <w:noProof/>
+        </w:rPr>
+        <w:lastRenderedPageBreak/>
+        <w:drawing>
+          <wp:inline distT="0" distB="0" distL="0" distR="0" wp14:anchorId="7EC0C474" wp14:editId="501605D6">
+            <wp:extent cx="5943600" cy="3169920"/>
+            <wp:effectExtent l="0" t="0" r="0" b="0"/>
+            <wp:docPr id="15" name="Picture 15"/>
+            <wp:cNvGraphicFramePr>
+              <a:graphicFrameLocks xmlns:a="http://schemas.openxmlformats.org/drawingml/2006/main" noChangeAspect="1"/>
+            </wp:cNvGraphicFramePr>
+            <a:graphic xmlns:a="http://schemas.openxmlformats.org/drawingml/2006/main">
+              <a:graphicData uri="http://schemas.openxmlformats.org/drawingml/2006/picture">
+                <pic:pic xmlns:pic="http://schemas.openxmlformats.org/drawingml/2006/picture">
+                  <pic:nvPicPr>
+                    <pic:cNvPr id="1" name=""/>
+                    <pic:cNvPicPr/>
+                  </pic:nvPicPr>
+                  <pic:blipFill>
+                    <a:blip r:embed="rId18"/>
+                    <a:stretch>
+                      <a:fillRect/>
+                    </a:stretch>
+                  </pic:blipFill>
+                  <pic:spPr>
+                    <a:xfrm>
+                      <a:off x="0" y="0"/>
+                      <a:ext cx="5943600" cy="3169920"/>
+                    </a:xfrm>
+                    <a:prstGeom prst="rect">
+                      <a:avLst/>
+                    </a:prstGeom>
+                  </pic:spPr>
+                </pic:pic>
+              </a:graphicData>
+            </a:graphic>
+          </wp:inline>
+        </w:drawing>
+      </w:r>
+    </w:p>
+    <w:p>
+      <w:pPr>
+        <w:spacing w:after="0" w:line="240" w:lineRule="auto"/>
+        <w:jc w:val="both"/>
+        <w:rPr>
+          <w:rFonts w:ascii="Arial" w:hAnsi="Arial" w:cs="Arial"/>
+          <w:sz w:val="24"/>
+          <w:szCs w:val="24"/>
+        </w:rPr>
+      </w:pPr>
+    </w:p>
+    <w:p>
+      <w:pPr>
+        <w:spacing w:after="0" w:line="240" w:lineRule="auto"/>
+        <w:jc w:val="both"/>
+        <w:rPr>
+          <w:rFonts w:ascii="Arial" w:hAnsi="Arial" w:cs="Arial"/>
+          <w:sz w:val="24"/>
+          <w:szCs w:val="24"/>
+        </w:rPr>
+      </w:pPr>
+      <w:r>
+        <w:rPr>
+          <w:rFonts w:ascii="Arial" w:hAnsi="Arial" w:cs="Arial"/>
+          <w:sz w:val="24"/>
+          <w:szCs w:val="24"/>
+        </w:rPr>
+        <w:t xml:space="preserve">Фигура </w:t>
+      </w:r>
+      <w:r>
+        <w:rPr>
+          <w:rFonts w:ascii="Arial" w:hAnsi="Arial" w:cs="Arial"/>
+          <w:sz w:val="24"/>
+          <w:szCs w:val="24"/>
+          <w:highlight w:val="green"/>
+          <w:lang w:val="en-US"/>
+        </w:rPr>
+        <w:t>N</w:t>
+      </w:r>
+      <w:r>
+        <w:rPr>
+          <w:rFonts w:ascii="Arial" w:hAnsi="Arial" w:cs="Arial"/>
+          <w:sz w:val="24"/>
+          <w:szCs w:val="24"/>
+          <w:lang w:val="en-US"/>
+        </w:rPr>
+        <w:t xml:space="preserve">. </w:t>
+      </w:r>
+      <w:r>
+        <w:rPr>
+          <w:rFonts w:ascii="Arial" w:hAnsi="Arial" w:cs="Arial"/>
+          <w:sz w:val="24"/>
+          <w:szCs w:val="24"/>
+        </w:rPr>
+        <w:t>Илюстрация на</w:t>
+      </w:r>
+      <w:r>
+        <w:rPr>
+          <w:rFonts w:ascii="Arial" w:hAnsi="Arial" w:cs="Arial"/>
+          <w:sz w:val="24"/>
+          <w:szCs w:val="24"/>
+          <w:lang w:val="en-US"/>
+        </w:rPr>
+        <w:t xml:space="preserve"> </w:t>
+      </w:r>
+      <w:r>
+        <w:rPr>
+          <w:rFonts w:ascii="Arial" w:hAnsi="Arial" w:cs="Arial"/>
+          <w:sz w:val="24"/>
+          <w:szCs w:val="24"/>
+        </w:rPr>
+        <w:t>страницата за избор на песен за научаване</w:t>
+      </w:r>
+    </w:p>
+    <w:p>
+      <w:pPr>
+        <w:spacing w:after="0" w:line="240" w:lineRule="auto"/>
+        <w:jc w:val="both"/>
+        <w:rPr>
+          <w:rFonts w:ascii="Arial" w:hAnsi="Arial" w:cs="Arial"/>
+          <w:sz w:val="24"/>
+          <w:szCs w:val="24"/>
+        </w:rPr>
+      </w:pPr>
+    </w:p>
+    <w:p>
+      <w:pPr>
+        <w:spacing w:after="0" w:line="240" w:lineRule="auto"/>
+        <w:jc w:val="both"/>
+        <w:rPr>
+          <w:rFonts w:ascii="Arial" w:hAnsi="Arial" w:cs="Arial"/>
+          <w:sz w:val="24"/>
+          <w:szCs w:val="24"/>
+          <w:lang w:val="en-US"/>
+        </w:rPr>
+      </w:pPr>
+      <w:r>
+        <w:rPr>
+          <w:noProof/>
+        </w:rPr>
+        <w:drawing>
+          <wp:inline distT="0" distB="0" distL="0" distR="0" wp14:anchorId="5B393AE3" wp14:editId="57E39FA1">
+            <wp:extent cx="5943600" cy="2313940"/>
+            <wp:effectExtent l="0" t="0" r="0" b="0"/>
+            <wp:docPr id="16" name="Picture 16"/>
+            <wp:cNvGraphicFramePr>
+              <a:graphicFrameLocks xmlns:a="http://schemas.openxmlformats.org/drawingml/2006/main" noChangeAspect="1"/>
+            </wp:cNvGraphicFramePr>
+            <a:graphic xmlns:a="http://schemas.openxmlformats.org/drawingml/2006/main">
+              <a:graphicData uri="http://schemas.openxmlformats.org/drawingml/2006/picture">
+                <pic:pic xmlns:pic="http://schemas.openxmlformats.org/drawingml/2006/picture">
+                  <pic:nvPicPr>
+                    <pic:cNvPr id="1" name=""/>
+                    <pic:cNvPicPr/>
+                  </pic:nvPicPr>
+                  <pic:blipFill>
+                    <a:blip r:embed="rId19"/>
+                    <a:stretch>
+                      <a:fillRect/>
+                    </a:stretch>
+                  </pic:blipFill>
+                  <pic:spPr>
+                    <a:xfrm>
+                      <a:off x="0" y="0"/>
+                      <a:ext cx="5943600" cy="2313940"/>
+                    </a:xfrm>
+                    <a:prstGeom prst="rect">
+                      <a:avLst/>
+                    </a:prstGeom>
+                  </pic:spPr>
+                </pic:pic>
+              </a:graphicData>
+            </a:graphic>
+          </wp:inline>
+        </w:drawing>
+      </w:r>
+    </w:p>
+    <w:p>
+      <w:pPr>
+        <w:spacing w:after="0" w:line="240" w:lineRule="auto"/>
+        <w:jc w:val="both"/>
+        <w:rPr>
+          <w:rFonts w:ascii="Arial" w:hAnsi="Arial" w:cs="Arial"/>
+          <w:sz w:val="24"/>
+          <w:szCs w:val="24"/>
+        </w:rPr>
+      </w:pPr>
+    </w:p>
+    <w:p>
+      <w:pPr>
+        <w:spacing w:after="0" w:line="240" w:lineRule="auto"/>
+        <w:jc w:val="both"/>
+        <w:rPr>
+          <w:rFonts w:ascii="Arial" w:hAnsi="Arial" w:cs="Arial"/>
+          <w:sz w:val="24"/>
+          <w:szCs w:val="24"/>
+        </w:rPr>
+      </w:pPr>
+      <w:r>
+        <w:rPr>
+          <w:rFonts w:ascii="Arial" w:hAnsi="Arial" w:cs="Arial"/>
+          <w:sz w:val="24"/>
+          <w:szCs w:val="24"/>
+        </w:rPr>
+        <w:t xml:space="preserve">Фигура </w:t>
+      </w:r>
+      <w:r>
+        <w:rPr>
+          <w:rFonts w:ascii="Arial" w:hAnsi="Arial" w:cs="Arial"/>
+          <w:sz w:val="24"/>
+          <w:szCs w:val="24"/>
+          <w:highlight w:val="green"/>
+        </w:rPr>
+        <w:t>Р</w:t>
+      </w:r>
+      <w:r>
+        <w:rPr>
+          <w:rFonts w:ascii="Arial" w:hAnsi="Arial" w:cs="Arial"/>
+          <w:sz w:val="24"/>
+          <w:szCs w:val="24"/>
+          <w:lang w:val="en-US"/>
+        </w:rPr>
+        <w:t xml:space="preserve">. </w:t>
+      </w:r>
+      <w:r>
+        <w:rPr>
+          <w:rFonts w:ascii="Arial" w:hAnsi="Arial" w:cs="Arial"/>
+          <w:sz w:val="24"/>
+          <w:szCs w:val="24"/>
+        </w:rPr>
+        <w:t>Илюстрация на падащото меню за избор на песен за научаване</w:t>
+      </w:r>
+    </w:p>
+    <w:p>
+      <w:pPr>
+        <w:spacing w:after="0" w:line="240" w:lineRule="auto"/>
+        <w:jc w:val="both"/>
+        <w:rPr>
+          <w:rFonts w:ascii="Arial" w:hAnsi="Arial" w:cs="Arial"/>
+          <w:sz w:val="24"/>
+          <w:szCs w:val="24"/>
+        </w:rPr>
+      </w:pPr>
+    </w:p>
+    <w:p>
+      <w:pPr>
+        <w:spacing w:after="0" w:line="240" w:lineRule="auto"/>
+        <w:jc w:val="both"/>
+        <w:rPr>
+          <w:rFonts w:ascii="Arial" w:hAnsi="Arial" w:cs="Arial"/>
+          <w:sz w:val="24"/>
+          <w:szCs w:val="24"/>
+        </w:rPr>
+      </w:pPr>
+      <w:r>
+        <w:rPr>
+          <w:rFonts w:ascii="Arial" w:hAnsi="Arial" w:cs="Arial"/>
+          <w:sz w:val="24"/>
+          <w:szCs w:val="24"/>
+        </w:rPr>
+        <w:tab/>
+        <w:t xml:space="preserve">След като песента е избрана от падащото меню, както е илюстрирано на фигура </w:t>
+      </w:r>
+      <w:r>
+        <w:rPr>
+          <w:rFonts w:ascii="Arial" w:hAnsi="Arial" w:cs="Arial"/>
+          <w:sz w:val="24"/>
+          <w:szCs w:val="24"/>
+          <w:lang w:val="en-US"/>
+        </w:rPr>
+        <w:t>P</w:t>
+      </w:r>
+      <w:r>
+        <w:rPr>
+          <w:rFonts w:ascii="Arial" w:hAnsi="Arial" w:cs="Arial"/>
+          <w:sz w:val="24"/>
+          <w:szCs w:val="24"/>
+        </w:rPr>
+        <w:t>, потребителят може да цъкне върху „продължи“ бутона.</w:t>
+      </w:r>
+    </w:p>
+    <w:p>
+      <w:pPr>
+        <w:spacing w:after="0" w:line="240" w:lineRule="auto"/>
+        <w:jc w:val="both"/>
+        <w:rPr>
+          <w:rFonts w:ascii="Arial" w:hAnsi="Arial" w:cs="Arial"/>
+          <w:sz w:val="24"/>
+          <w:szCs w:val="24"/>
+        </w:rPr>
+      </w:pPr>
+    </w:p>
+    <w:p>
+      <w:pPr>
+        <w:spacing w:after="0" w:line="240" w:lineRule="auto"/>
+        <w:jc w:val="both"/>
+        <w:rPr>
+          <w:rFonts w:ascii="Arial" w:hAnsi="Arial" w:cs="Arial"/>
+          <w:b/>
+          <w:bCs/>
+          <w:sz w:val="36"/>
+          <w:szCs w:val="36"/>
+        </w:rPr>
+      </w:pPr>
+      <w:r>
+        <w:rPr>
+          <w:rFonts w:ascii="Arial" w:hAnsi="Arial" w:cs="Arial"/>
+          <w:b/>
+          <w:bCs/>
+          <w:sz w:val="36"/>
+          <w:szCs w:val="36"/>
+        </w:rPr>
+        <w:t>Обучение по избрана песен</w:t>
+      </w:r>
+    </w:p>
+    <w:p>
+      <w:pPr>
+        <w:spacing w:after="0" w:line="240" w:lineRule="auto"/>
+        <w:jc w:val="both"/>
+        <w:rPr>
+          <w:rFonts w:ascii="Arial" w:hAnsi="Arial" w:cs="Arial"/>
+          <w:sz w:val="24"/>
+          <w:szCs w:val="24"/>
+        </w:rPr>
+      </w:pPr>
+    </w:p>
+    <w:p>
+      <w:pPr>
+        <w:spacing w:after="0" w:line="240" w:lineRule="auto"/>
+        <w:jc w:val="both"/>
+        <w:rPr>
+          <w:rFonts w:ascii="Arial" w:hAnsi="Arial" w:cs="Arial"/>
+          <w:sz w:val="24"/>
+          <w:szCs w:val="24"/>
+          <w:lang w:val="en-US"/>
+        </w:rPr>
+      </w:pPr>
+      <w:r>
+        <w:rPr>
+          <w:rFonts w:ascii="Arial" w:hAnsi="Arial" w:cs="Arial"/>
+          <w:sz w:val="24"/>
+          <w:szCs w:val="24"/>
+        </w:rPr>
+        <w:t xml:space="preserve">Преди да започне обучението, потребителят трябва да цъкне върху „продължи“ бутона от екрана илюстриран на фигура </w:t>
+      </w:r>
+      <w:r>
+        <w:rPr>
+          <w:rFonts w:ascii="Arial" w:hAnsi="Arial" w:cs="Arial"/>
+          <w:sz w:val="24"/>
+          <w:szCs w:val="24"/>
+          <w:highlight w:val="green"/>
+          <w:lang w:val="en-US"/>
+        </w:rPr>
+        <w:t>S</w:t>
+      </w:r>
+      <w:r>
+        <w:rPr>
+          <w:rFonts w:ascii="Arial" w:hAnsi="Arial" w:cs="Arial"/>
+          <w:sz w:val="24"/>
+          <w:szCs w:val="24"/>
+          <w:lang w:val="en-US"/>
+        </w:rPr>
+        <w:t>.</w:t>
+      </w:r>
+    </w:p>
+    <w:p>
+      <w:pPr>
+        <w:spacing w:after="0" w:line="240" w:lineRule="auto"/>
+        <w:jc w:val="both"/>
+        <w:rPr>
+          <w:rFonts w:ascii="Arial" w:hAnsi="Arial" w:cs="Arial"/>
+          <w:sz w:val="24"/>
+          <w:szCs w:val="24"/>
+          <w:lang w:val="en-US"/>
+        </w:rPr>
+      </w:pPr>
+    </w:p>
+    <w:p>
+      <w:pPr>
+        <w:spacing w:after="0" w:line="240" w:lineRule="auto"/>
+        <w:jc w:val="both"/>
+        <w:rPr>
+          <w:rFonts w:ascii="Arial" w:hAnsi="Arial" w:cs="Arial"/>
+          <w:sz w:val="24"/>
+          <w:szCs w:val="24"/>
+        </w:rPr>
+      </w:pPr>
+    </w:p>
+    <w:p>
+      <w:pPr>
+        <w:spacing w:after="0" w:line="240" w:lineRule="auto"/>
+        <w:jc w:val="both"/>
+        <w:rPr>
+          <w:rFonts w:ascii="Arial" w:hAnsi="Arial" w:cs="Arial"/>
+          <w:sz w:val="24"/>
+          <w:szCs w:val="24"/>
+          <w:lang w:val="en-US"/>
+        </w:rPr>
+      </w:pPr>
+    </w:p>
+    <w:p>
+      <w:pPr>
+        <w:spacing w:after="0" w:line="240" w:lineRule="auto"/>
+        <w:jc w:val="both"/>
+        <w:rPr>
+          <w:rFonts w:ascii="Arial" w:hAnsi="Arial" w:cs="Arial"/>
+          <w:sz w:val="24"/>
+          <w:szCs w:val="24"/>
+          <w:lang w:val="en-US"/>
+        </w:rPr>
+      </w:pPr>
+      <w:r>
+        <w:rPr>
+          <w:noProof/>
+        </w:rPr>
+        <w:drawing>
+          <wp:inline distT="0" distB="0" distL="0" distR="0" wp14:anchorId="78FDF6F2" wp14:editId="2CA6621B">
+            <wp:extent cx="5943600" cy="3528695"/>
+            <wp:effectExtent l="0" t="0" r="0" b="0"/>
+            <wp:docPr id="19" name="Picture 19"/>
+            <wp:cNvGraphicFramePr>
+              <a:graphicFrameLocks xmlns:a="http://schemas.openxmlformats.org/drawingml/2006/main" noChangeAspect="1"/>
+            </wp:cNvGraphicFramePr>
+            <a:graphic xmlns:a="http://schemas.openxmlformats.org/drawingml/2006/main">
+              <a:graphicData uri="http://schemas.openxmlformats.org/drawingml/2006/picture">
+                <pic:pic xmlns:pic="http://schemas.openxmlformats.org/drawingml/2006/picture">
+                  <pic:nvPicPr>
+                    <pic:cNvPr id="1" name=""/>
+                    <pic:cNvPicPr/>
+                  </pic:nvPicPr>
+                  <pic:blipFill>
+                    <a:blip r:embed="rId20"/>
+                    <a:stretch>
+                      <a:fillRect/>
+                    </a:stretch>
+                  </pic:blipFill>
+                  <pic:spPr>
+                    <a:xfrm>
+                      <a:off x="0" y="0"/>
+                      <a:ext cx="5943600" cy="3528695"/>
+                    </a:xfrm>
+                    <a:prstGeom prst="rect">
+                      <a:avLst/>
+                    </a:prstGeom>
+                  </pic:spPr>
+                </pic:pic>
+              </a:graphicData>
+            </a:graphic>
+          </wp:inline>
+        </w:drawing>
+      </w:r>
+    </w:p>
+    <w:p>
+      <w:pPr>
+        <w:spacing w:after="0" w:line="240" w:lineRule="auto"/>
+        <w:jc w:val="both"/>
+        <w:rPr>
+          <w:rFonts w:ascii="Arial" w:hAnsi="Arial" w:cs="Arial"/>
+          <w:sz w:val="24"/>
+          <w:szCs w:val="24"/>
+        </w:rPr>
+      </w:pPr>
+    </w:p>
+    <w:p>
+      <w:pPr>
+        <w:spacing w:after="0" w:line="240" w:lineRule="auto"/>
+        <w:jc w:val="both"/>
+        <w:rPr>
+          <w:rFonts w:ascii="Arial" w:hAnsi="Arial" w:cs="Arial"/>
+          <w:sz w:val="24"/>
+          <w:szCs w:val="24"/>
+        </w:rPr>
+      </w:pPr>
+      <w:r>
+        <w:rPr>
+          <w:rFonts w:ascii="Arial" w:hAnsi="Arial" w:cs="Arial"/>
+          <w:sz w:val="24"/>
+          <w:szCs w:val="24"/>
+        </w:rPr>
+        <w:t xml:space="preserve">Фигура </w:t>
+      </w:r>
+      <w:r>
+        <w:rPr>
+          <w:rFonts w:ascii="Arial" w:hAnsi="Arial" w:cs="Arial"/>
+          <w:sz w:val="24"/>
+          <w:szCs w:val="24"/>
+          <w:highlight w:val="green"/>
+          <w:lang w:val="en-US"/>
+        </w:rPr>
+        <w:t>S</w:t>
+      </w:r>
+      <w:r>
+        <w:rPr>
+          <w:rFonts w:ascii="Arial" w:hAnsi="Arial" w:cs="Arial"/>
+          <w:sz w:val="24"/>
+          <w:szCs w:val="24"/>
+          <w:lang w:val="en-US"/>
+        </w:rPr>
+        <w:t xml:space="preserve">. </w:t>
+      </w:r>
+      <w:r>
+        <w:rPr>
+          <w:rFonts w:ascii="Arial" w:hAnsi="Arial" w:cs="Arial"/>
+          <w:sz w:val="24"/>
+          <w:szCs w:val="24"/>
+        </w:rPr>
+        <w:t>Предупреждение, че предстои започване на урок.</w:t>
+      </w:r>
+    </w:p>
+    <w:p>
+      <w:pPr>
+        <w:spacing w:after="0" w:line="240" w:lineRule="auto"/>
+        <w:jc w:val="both"/>
+        <w:rPr>
+          <w:rFonts w:ascii="Arial" w:hAnsi="Arial" w:cs="Arial"/>
+          <w:sz w:val="24"/>
+          <w:szCs w:val="24"/>
+        </w:rPr>
+      </w:pPr>
+    </w:p>
+    <w:p>
+      <w:pPr>
+        <w:spacing w:after="0" w:line="240" w:lineRule="auto"/>
+        <w:jc w:val="both"/>
+        <w:rPr>
+          <w:rFonts w:ascii="Arial" w:hAnsi="Arial" w:cs="Arial"/>
+          <w:sz w:val="24"/>
+          <w:szCs w:val="24"/>
+          <w:lang w:val="en-US"/>
+        </w:rPr>
+      </w:pPr>
+      <w:r>
+        <w:rPr>
+          <w:rFonts w:ascii="Arial" w:hAnsi="Arial" w:cs="Arial"/>
+          <w:sz w:val="24"/>
+          <w:szCs w:val="24"/>
+        </w:rPr>
+        <w:t xml:space="preserve">След като избере </w:t>
+      </w:r>
+      <w:r>
+        <w:rPr>
+          <w:rFonts w:ascii="Arial" w:hAnsi="Arial" w:cs="Arial"/>
+          <w:sz w:val="24"/>
+          <w:szCs w:val="24"/>
+        </w:rPr>
+        <w:t>„</w:t>
+      </w:r>
+      <w:r>
+        <w:rPr>
+          <w:rFonts w:ascii="Arial" w:hAnsi="Arial" w:cs="Arial"/>
+          <w:sz w:val="24"/>
+          <w:szCs w:val="24"/>
+        </w:rPr>
+        <w:t>продължи</w:t>
+      </w:r>
+      <w:r>
+        <w:rPr>
+          <w:rFonts w:ascii="Arial" w:hAnsi="Arial" w:cs="Arial"/>
+          <w:sz w:val="24"/>
+          <w:szCs w:val="24"/>
+        </w:rPr>
+        <w:t>“</w:t>
+      </w:r>
+      <w:r>
+        <w:rPr>
+          <w:rFonts w:ascii="Arial" w:hAnsi="Arial" w:cs="Arial"/>
+          <w:sz w:val="24"/>
+          <w:szCs w:val="24"/>
+        </w:rPr>
+        <w:t xml:space="preserve">, пред клиента ще се появи екрана от фигура </w:t>
+      </w:r>
+      <w:r>
+        <w:rPr>
+          <w:rFonts w:ascii="Arial" w:hAnsi="Arial" w:cs="Arial"/>
+          <w:sz w:val="24"/>
+          <w:szCs w:val="24"/>
+          <w:highlight w:val="green"/>
+          <w:lang w:val="en-US"/>
+        </w:rPr>
+        <w:t>M</w:t>
+      </w:r>
+      <w:r>
+        <w:rPr>
+          <w:rFonts w:ascii="Arial" w:hAnsi="Arial" w:cs="Arial"/>
+          <w:sz w:val="24"/>
+          <w:szCs w:val="24"/>
+          <w:lang w:val="en-US"/>
+        </w:rPr>
+        <w:t>.</w:t>
+      </w:r>
+    </w:p>
+    <w:p>
+      <w:pPr>
+        <w:spacing w:after="0" w:line="240" w:lineRule="auto"/>
+        <w:jc w:val="both"/>
+        <w:rPr>
+          <w:rFonts w:ascii="Arial" w:hAnsi="Arial" w:cs="Arial"/>
+          <w:sz w:val="24"/>
+          <w:szCs w:val="24"/>
+          <w:lang w:val="en-US"/>
+        </w:rPr>
+      </w:pPr>
+    </w:p>
+    <w:p>
+      <w:pPr>
+        <w:spacing w:after="0" w:line="240" w:lineRule="auto"/>
+        <w:jc w:val="both"/>
+        <w:rPr>
+          <w:rFonts w:ascii="Arial" w:hAnsi="Arial" w:cs="Arial"/>
+          <w:sz w:val="24"/>
+          <w:szCs w:val="24"/>
+          <w:lang w:val="en-US"/>
+        </w:rPr>
+      </w:pPr>
+      <w:r>
+        <w:rPr>
+          <w:noProof/>
+        </w:rPr>
+        <w:drawing>
+          <wp:inline distT="0" distB="0" distL="0" distR="0" wp14:anchorId="5199A5BF" wp14:editId="332541A1">
+            <wp:extent cx="5943600" cy="3456305"/>
+            <wp:effectExtent l="0" t="0" r="0" b="0"/>
+            <wp:docPr id="20" name="Picture 20"/>
+            <wp:cNvGraphicFramePr>
+              <a:graphicFrameLocks xmlns:a="http://schemas.openxmlformats.org/drawingml/2006/main" noChangeAspect="1"/>
+            </wp:cNvGraphicFramePr>
+            <a:graphic xmlns:a="http://schemas.openxmlformats.org/drawingml/2006/main">
+              <a:graphicData uri="http://schemas.openxmlformats.org/drawingml/2006/picture">
+                <pic:pic xmlns:pic="http://schemas.openxmlformats.org/drawingml/2006/picture">
+                  <pic:nvPicPr>
+                    <pic:cNvPr id="1" name=""/>
+                    <pic:cNvPicPr/>
+                  </pic:nvPicPr>
+                  <pic:blipFill>
+                    <a:blip r:embed="rId21"/>
+                    <a:stretch>
+                      <a:fillRect/>
+                    </a:stretch>
+                  </pic:blipFill>
+                  <pic:spPr>
+                    <a:xfrm>
+                      <a:off x="0" y="0"/>
+                      <a:ext cx="5943600" cy="3456305"/>
+                    </a:xfrm>
+                    <a:prstGeom prst="rect">
+                      <a:avLst/>
+                    </a:prstGeom>
+                  </pic:spPr>
+                </pic:pic>
+              </a:graphicData>
+            </a:graphic>
+          </wp:inline>
+        </w:drawing>
+      </w:r>
+    </w:p>
+    <w:p>
+      <w:pPr>
+        <w:spacing w:after="0" w:line="240" w:lineRule="auto"/>
+        <w:jc w:val="both"/>
+        <w:rPr>
+          <w:rFonts w:ascii="Arial" w:hAnsi="Arial" w:cs="Arial"/>
+          <w:sz w:val="24"/>
+          <w:szCs w:val="24"/>
+          <w:lang w:val="en-US"/>
+        </w:rPr>
+      </w:pPr>
+    </w:p>
+    <w:p>
+      <w:pPr>
+        <w:spacing w:after="0" w:line="240" w:lineRule="auto"/>
+        <w:jc w:val="both"/>
+        <w:rPr>
+          <w:rFonts w:ascii="Arial" w:hAnsi="Arial" w:cs="Arial"/>
+          <w:sz w:val="24"/>
+          <w:szCs w:val="24"/>
+        </w:rPr>
+      </w:pPr>
+      <w:r>
+        <w:rPr>
+          <w:rFonts w:ascii="Arial" w:hAnsi="Arial" w:cs="Arial"/>
+          <w:sz w:val="24"/>
+          <w:szCs w:val="24"/>
+        </w:rPr>
+        <w:lastRenderedPageBreak/>
+        <w:t xml:space="preserve">Фигура </w:t>
+      </w:r>
+      <w:r>
+        <w:rPr>
+          <w:rFonts w:ascii="Arial" w:hAnsi="Arial" w:cs="Arial"/>
+          <w:sz w:val="24"/>
+          <w:szCs w:val="24"/>
+          <w:highlight w:val="green"/>
+          <w:lang w:val="en-US"/>
+        </w:rPr>
+        <w:t>M</w:t>
+      </w:r>
+      <w:r>
+        <w:rPr>
+          <w:rFonts w:ascii="Arial" w:hAnsi="Arial" w:cs="Arial"/>
+          <w:sz w:val="24"/>
+          <w:szCs w:val="24"/>
+          <w:lang w:val="en-US"/>
+        </w:rPr>
+        <w:t xml:space="preserve">. </w:t>
+      </w:r>
+      <w:r>
+        <w:rPr>
+          <w:rFonts w:ascii="Arial" w:hAnsi="Arial" w:cs="Arial"/>
+          <w:sz w:val="24"/>
+          <w:szCs w:val="24"/>
+        </w:rPr>
+        <w:t>Екранът, отговорен за обучението по свирене на дадена песен.</w:t>
+      </w:r>
+    </w:p>
+    <w:p>
+      <w:pPr>
+        <w:spacing w:after="0" w:line="240" w:lineRule="auto"/>
+        <w:jc w:val="both"/>
+        <w:rPr>
+          <w:rFonts w:ascii="Arial" w:hAnsi="Arial" w:cs="Arial"/>
+          <w:sz w:val="24"/>
+          <w:szCs w:val="24"/>
+        </w:rPr>
+      </w:pPr>
+      <w:r>
+        <w:rPr>
+          <w:rFonts w:ascii="Arial" w:hAnsi="Arial" w:cs="Arial"/>
+          <w:sz w:val="24"/>
+          <w:szCs w:val="24"/>
+        </w:rPr>
+        <w:t>При успешно изсвирване на съответната нота, пред очите на клиента ще се покаже коя е следващата нота, която трябва да бъде изсвирена от песента</w:t>
+      </w:r>
+      <w:r>
+        <w:rPr>
+          <w:rFonts w:ascii="Arial" w:hAnsi="Arial" w:cs="Arial"/>
+          <w:sz w:val="24"/>
+          <w:szCs w:val="24"/>
+        </w:rPr>
+        <w:t xml:space="preserve">. На фигура </w:t>
+      </w:r>
+      <w:r>
+        <w:rPr>
+          <w:rFonts w:ascii="Arial" w:hAnsi="Arial" w:cs="Arial"/>
+          <w:sz w:val="24"/>
+          <w:szCs w:val="24"/>
+          <w:highlight w:val="green"/>
+          <w:lang w:val="en-US"/>
+        </w:rPr>
+        <w:t>N</w:t>
+      </w:r>
+      <w:r>
+        <w:rPr>
+          <w:rFonts w:ascii="Arial" w:hAnsi="Arial" w:cs="Arial"/>
+          <w:sz w:val="24"/>
+          <w:szCs w:val="24"/>
+          <w:lang w:val="en-US"/>
+        </w:rPr>
+        <w:t xml:space="preserve"> </w:t>
+      </w:r>
+      <w:r>
+        <w:rPr>
+          <w:rFonts w:ascii="Arial" w:hAnsi="Arial" w:cs="Arial"/>
+          <w:sz w:val="24"/>
+          <w:szCs w:val="24"/>
+        </w:rPr>
+        <w:t>може да се види следващата нота, която се очаква да бъде изсвирена:</w:t>
+      </w:r>
+    </w:p>
+    <w:p>
+      <w:pPr>
+        <w:spacing w:after="0" w:line="240" w:lineRule="auto"/>
+        <w:jc w:val="both"/>
+        <w:rPr>
+          <w:rFonts w:ascii="Arial" w:hAnsi="Arial" w:cs="Arial"/>
+          <w:sz w:val="24"/>
+          <w:szCs w:val="24"/>
+        </w:rPr>
+      </w:pPr>
+    </w:p>
+    <w:p>
+      <w:pPr>
+        <w:spacing w:after="0" w:line="240" w:lineRule="auto"/>
+        <w:jc w:val="both"/>
+        <w:rPr>
+          <w:rFonts w:ascii="Arial" w:hAnsi="Arial" w:cs="Arial"/>
+          <w:sz w:val="24"/>
+          <w:szCs w:val="24"/>
+        </w:rPr>
+      </w:pPr>
+      <w:r>
+        <w:rPr>
+          <w:noProof/>
+        </w:rPr>
+        <w:drawing>
+          <wp:inline distT="0" distB="0" distL="0" distR="0" wp14:anchorId="16319921" wp14:editId="14CF2418">
+            <wp:extent cx="5943600" cy="3384550"/>
+            <wp:effectExtent l="0" t="0" r="0" b="6350"/>
+            <wp:docPr id="21" name="Picture 21"/>
+            <wp:cNvGraphicFramePr>
+              <a:graphicFrameLocks xmlns:a="http://schemas.openxmlformats.org/drawingml/2006/main" noChangeAspect="1"/>
+            </wp:cNvGraphicFramePr>
+            <a:graphic xmlns:a="http://schemas.openxmlformats.org/drawingml/2006/main">
+              <a:graphicData uri="http://schemas.openxmlformats.org/drawingml/2006/picture">
+                <pic:pic xmlns:pic="http://schemas.openxmlformats.org/drawingml/2006/picture">
+                  <pic:nvPicPr>
+                    <pic:cNvPr id="1" name=""/>
+                    <pic:cNvPicPr/>
+                  </pic:nvPicPr>
+                  <pic:blipFill>
+                    <a:blip r:embed="rId22"/>
+                    <a:stretch>
+                      <a:fillRect/>
+                    </a:stretch>
+                  </pic:blipFill>
+                  <pic:spPr>
+                    <a:xfrm>
+                      <a:off x="0" y="0"/>
+                      <a:ext cx="5943600" cy="3384550"/>
+                    </a:xfrm>
+                    <a:prstGeom prst="rect">
+                      <a:avLst/>
+                    </a:prstGeom>
+                  </pic:spPr>
+                </pic:pic>
+              </a:graphicData>
+            </a:graphic>
+          </wp:inline>
+        </w:drawing>
+      </w:r>
+    </w:p>
+    <w:p>
+      <w:pPr>
+        <w:spacing w:after="0" w:line="240" w:lineRule="auto"/>
+        <w:jc w:val="both"/>
+        <w:rPr>
+          <w:rFonts w:ascii="Arial" w:hAnsi="Arial" w:cs="Arial"/>
+          <w:sz w:val="24"/>
+          <w:szCs w:val="24"/>
+          <w:lang w:val="en-US"/>
+        </w:rPr>
+      </w:pPr>
+    </w:p>
+    <w:p>
+      <w:pPr>
+        <w:spacing w:after="0" w:line="240" w:lineRule="auto"/>
+        <w:jc w:val="both"/>
+        <w:rPr>
+          <w:rFonts w:ascii="Arial" w:hAnsi="Arial" w:cs="Arial"/>
+          <w:sz w:val="24"/>
+          <w:szCs w:val="24"/>
+        </w:rPr>
+      </w:pPr>
+      <w:r>
+        <w:rPr>
+          <w:rFonts w:ascii="Arial" w:hAnsi="Arial" w:cs="Arial"/>
+          <w:sz w:val="24"/>
+          <w:szCs w:val="24"/>
+        </w:rPr>
+        <w:t xml:space="preserve">Фигура </w:t>
+      </w:r>
+      <w:r>
+        <w:rPr>
+          <w:rFonts w:ascii="Arial" w:hAnsi="Arial" w:cs="Arial"/>
+          <w:sz w:val="24"/>
+          <w:szCs w:val="24"/>
+          <w:highlight w:val="green"/>
+          <w:lang w:val="en-US"/>
+        </w:rPr>
+        <w:t>N</w:t>
+      </w:r>
+      <w:r>
+        <w:rPr>
+          <w:rFonts w:ascii="Arial" w:hAnsi="Arial" w:cs="Arial"/>
+          <w:sz w:val="24"/>
+          <w:szCs w:val="24"/>
+          <w:lang w:val="en-US"/>
+        </w:rPr>
+        <w:t>.</w:t>
+      </w:r>
+      <w:r>
+        <w:rPr>
+          <w:rFonts w:ascii="Arial" w:hAnsi="Arial" w:cs="Arial"/>
+          <w:sz w:val="24"/>
+          <w:szCs w:val="24"/>
+        </w:rPr>
+        <w:t xml:space="preserve"> Илюстрация на</w:t>
+      </w:r>
+      <w:r>
+        <w:rPr>
+          <w:rFonts w:ascii="Arial" w:hAnsi="Arial" w:cs="Arial"/>
+          <w:sz w:val="24"/>
+          <w:szCs w:val="24"/>
+          <w:lang w:val="en-US"/>
+        </w:rPr>
+        <w:t xml:space="preserve"> </w:t>
+      </w:r>
+      <w:r>
+        <w:rPr>
+          <w:rFonts w:ascii="Arial" w:hAnsi="Arial" w:cs="Arial"/>
+          <w:sz w:val="24"/>
+          <w:szCs w:val="24"/>
+        </w:rPr>
+        <w:t>следващата нота от избраната песен.</w:t>
+      </w:r>
+    </w:p>
+    <w:p>
+      <w:pPr>
+        <w:spacing w:after="0" w:line="240" w:lineRule="auto"/>
+        <w:rPr>
+          <w:rFonts w:ascii="Arial" w:hAnsi="Arial" w:cs="Arial"/>
+          <w:b/>
+          <w:bCs/>
+          <w:sz w:val="40"/>
+          <w:szCs w:val="40"/>
+          <w:lang w:val="en-US"/>
+        </w:rPr>
+      </w:pPr>
+    </w:p>
+    <w:p>
+      <w:pPr>
+        <w:spacing w:after="0" w:line="240" w:lineRule="auto"/>
+        <w:jc w:val="both"/>
+        <w:rPr>
+          <w:rFonts w:ascii="Arial" w:hAnsi="Arial" w:cs="Arial"/>
+          <w:b/>
+          <w:bCs/>
+          <w:sz w:val="24"/>
+          <w:szCs w:val="24"/>
+        </w:rPr>
+      </w:pPr>
+      <w:r>
+        <w:rPr>
+          <w:rFonts w:ascii="Arial" w:hAnsi="Arial" w:cs="Arial"/>
+          <w:b/>
+          <w:bCs/>
+          <w:sz w:val="24"/>
+          <w:szCs w:val="24"/>
+        </w:rPr>
+        <w:t>Търсене на песен чрез свиренето й</w:t>
+      </w:r>
+    </w:p>
+    <w:p>
+      <w:pPr>
+        <w:spacing w:after="0" w:line="240" w:lineRule="auto"/>
+        <w:jc w:val="both"/>
+        <w:rPr>
+          <w:rFonts w:ascii="Arial" w:hAnsi="Arial" w:cs="Arial"/>
+          <w:b/>
+          <w:bCs/>
+          <w:sz w:val="24"/>
+          <w:szCs w:val="24"/>
+        </w:rPr>
+      </w:pPr>
+      <w:r>
+        <w:rPr>
+          <w:rFonts w:ascii="Arial" w:hAnsi="Arial" w:cs="Arial"/>
+          <w:b/>
+          <w:bCs/>
+          <w:sz w:val="24"/>
+          <w:szCs w:val="24"/>
+        </w:rPr>
+        <w:t>Генериране на ноти чрез тяхното изсвирване</w:t>
+      </w:r>
+    </w:p>
+    <w:p>
+      <w:pPr>
+        <w:spacing w:after="0" w:line="240" w:lineRule="auto"/>
+        <w:jc w:val="center"/>
+        <w:rPr>
+          <w:rFonts w:ascii="Arial" w:hAnsi="Arial" w:cs="Arial"/>
+          <w:b/>
+          <w:bCs/>
+          <w:sz w:val="40"/>
+          <w:szCs w:val="40"/>
+        </w:rPr>
+      </w:pPr>
+    </w:p>
+    <w:p>
+      <w:pPr>
+        <w:spacing w:after="0" w:line="240" w:lineRule="auto"/>
+        <w:jc w:val="center"/>
+        <w:rPr>
+          <w:rFonts w:ascii="Arial" w:hAnsi="Arial" w:cs="Arial"/>
+          <w:sz w:val="24"/>
+          <w:szCs w:val="24"/>
+        </w:rPr>
+      </w:pPr>
+    </w:p>
     <w:sectPr>
       <w:pgSz w:w="12240" w:h="15840"/>
       <w:pgMar w:top="1440" w:right="1440" w:bottom="1440" w:left="1440" w:header="720" w:footer="720" w:gutter="0"/>
@@ -11219,9 +12690,9 @@
     </w:lvl>
   </w:abstractNum>
   <w:abstractNum w:abstractNumId="3" w15:restartNumberingAfterBreak="0">
-    <w:nsid w:val="5086687B"/>
+    <w:nsid w:val="496A3A62"/>
     <w:multiLevelType w:val="hybridMultilevel"/>
-    <w:tmpl w:val="FCAC1A30"/>
+    <w:tmpl w:val="053624F4"/>
     <w:lvl w:ilvl="0" w:tplc="04090001">
       <w:start w:val="1"/>
       <w:numFmt w:val="bullet"/>
@@ -11332,6 +12803,119 @@
     </w:lvl>
   </w:abstractNum>
   <w:abstractNum w:abstractNumId="4" w15:restartNumberingAfterBreak="0">
+    <w:nsid w:val="5086687B"/>
+    <w:multiLevelType w:val="hybridMultilevel"/>
+    <w:tmpl w:val="FCAC1A30"/>
+    <w:lvl w:ilvl="0" w:tplc="04090001">
+      <w:start w:val="1"/>
+      <w:numFmt w:val="bullet"/>
+      <w:lvlText w:val=""/>
+      <w:lvlJc w:val="left"/>
+      <w:pPr>
+        <w:ind w:left="720" w:hanging="360"/>
+      </w:pPr>
+      <w:rPr>
+        <w:rFonts w:ascii="Symbol" w:hAnsi="Symbol" w:hint="default"/>
+      </w:rPr>
+    </w:lvl>
+    <w:lvl w:ilvl="1" w:tplc="04090003" w:tentative="1">
+      <w:start w:val="1"/>
+      <w:numFmt w:val="bullet"/>
+      <w:lvlText w:val="o"/>
+      <w:lvlJc w:val="left"/>
+      <w:pPr>
+        <w:ind w:left="1440" w:hanging="360"/>
+      </w:pPr>
+      <w:rPr>
+        <w:rFonts w:ascii="Courier New" w:hAnsi="Courier New" w:cs="Courier New" w:hint="default"/>
+      </w:rPr>
+    </w:lvl>
+    <w:lvl w:ilvl="2" w:tplc="04090005" w:tentative="1">
+      <w:start w:val="1"/>
+      <w:numFmt w:val="bullet"/>
+      <w:lvlText w:val=""/>
+      <w:lvlJc w:val="left"/>
+      <w:pPr>
+        <w:ind w:left="2160" w:hanging="360"/>
+      </w:pPr>
+      <w:rPr>
+        <w:rFonts w:ascii="Wingdings" w:hAnsi="Wingdings" w:hint="default"/>
+      </w:rPr>
+    </w:lvl>
+    <w:lvl w:ilvl="3" w:tplc="04090001" w:tentative="1">
+      <w:start w:val="1"/>
+      <w:numFmt w:val="bullet"/>
+      <w:lvlText w:val=""/>
+      <w:lvlJc w:val="left"/>
+      <w:pPr>
+        <w:ind w:left="2880" w:hanging="360"/>
+      </w:pPr>
+      <w:rPr>
+        <w:rFonts w:ascii="Symbol" w:hAnsi="Symbol" w:hint="default"/>
+      </w:rPr>
+    </w:lvl>
+    <w:lvl w:ilvl="4" w:tplc="04090003" w:tentative="1">
+      <w:start w:val="1"/>
+      <w:numFmt w:val="bullet"/>
+      <w:lvlText w:val="o"/>
+      <w:lvlJc w:val="left"/>
+      <w:pPr>
+        <w:ind w:left="3600" w:hanging="360"/>
+      </w:pPr>
+      <w:rPr>
+        <w:rFonts w:ascii="Courier New" w:hAnsi="Courier New" w:cs="Courier New" w:hint="default"/>
+      </w:rPr>
+    </w:lvl>
+    <w:lvl w:ilvl="5" w:tplc="04090005" w:tentative="1">
+      <w:start w:val="1"/>
+      <w:numFmt w:val="bullet"/>
+      <w:lvlText w:val=""/>
+      <w:lvlJc w:val="left"/>
+      <w:pPr>
+        <w:ind w:left="4320" w:hanging="360"/>
+      </w:pPr>
+      <w:rPr>
+        <w:rFonts w:ascii="Wingdings" w:hAnsi="Wingdings" w:hint="default"/>
+      </w:rPr>
+    </w:lvl>
+    <w:lvl w:ilvl="6" w:tplc="04090001" w:tentative="1">
+      <w:start w:val="1"/>
+      <w:numFmt w:val="bullet"/>
+      <w:lvlText w:val=""/>
+      <w:lvlJc w:val="left"/>
+      <w:pPr>
+        <w:ind w:left="5040" w:hanging="360"/>
+      </w:pPr>
+      <w:rPr>
+        <w:rFonts w:ascii="Symbol" w:hAnsi="Symbol" w:hint="default"/>
+      </w:rPr>
+    </w:lvl>
+    <w:lvl w:ilvl="7" w:tplc="04090003" w:tentative="1">
+      <w:start w:val="1"/>
+      <w:numFmt w:val="bullet"/>
+      <w:lvlText w:val="o"/>
+      <w:lvlJc w:val="left"/>
+      <w:pPr>
+        <w:ind w:left="5760" w:hanging="360"/>
+      </w:pPr>
+      <w:rPr>
+        <w:rFonts w:ascii="Courier New" w:hAnsi="Courier New" w:cs="Courier New" w:hint="default"/>
+      </w:rPr>
+    </w:lvl>
+    <w:lvl w:ilvl="8" w:tplc="04090005" w:tentative="1">
+      <w:start w:val="1"/>
+      <w:numFmt w:val="bullet"/>
+      <w:lvlText w:val=""/>
+      <w:lvlJc w:val="left"/>
+      <w:pPr>
+        <w:ind w:left="6480" w:hanging="360"/>
+      </w:pPr>
+      <w:rPr>
+        <w:rFonts w:ascii="Wingdings" w:hAnsi="Wingdings" w:hint="default"/>
+      </w:rPr>
+    </w:lvl>
+  </w:abstractNum>
+  <w:abstractNum w:abstractNumId="5" w15:restartNumberingAfterBreak="0">
     <w:nsid w:val="624D76A0"/>
     <w:multiLevelType w:val="hybridMultilevel"/>
     <w:tmpl w:val="6F185902"/>
@@ -11451,13 +13035,16 @@
     <w:abstractNumId w:val="2"/>
   </w:num>
   <w:num w:numId="3">
-    <w:abstractNumId w:val="3"/>
+    <w:abstractNumId w:val="4"/>
   </w:num>
   <w:num w:numId="4">
     <w:abstractNumId w:val="1"/>
   </w:num>
   <w:num w:numId="5">
-    <w:abstractNumId w:val="4"/>
+    <w:abstractNumId w:val="5"/>
+  </w:num>
+  <w:num w:numId="6">
+    <w:abstractNumId w:val="3"/>
   </w:num>
 </w:numbering>
 </file>
@@ -11860,7 +13447,7 @@
   <w:style w:type="paragraph" w:default="1" w:styleId="Normal">
     <w:name w:val="Normal"/>
     <w:qFormat/>
-    <w:rsid w:val="00442260"/>
+    <w:rsid w:val="00B2626C"/>
     <w:rPr>
       <w:lang w:val="bg-BG"/>
     </w:rPr>
@@ -11868,7 +13455,6 @@
   <w:style w:type="character" w:default="1" w:styleId="DefaultParagraphFont">
     <w:name w:val="Default Paragraph Font"/>
     <w:uiPriority w:val="1"/>
-    <w:semiHidden/>
     <w:unhideWhenUsed/>
   </w:style>
   <w:style w:type="table" w:default="1" w:styleId="TableNormal">

</xml_diff>